<commit_message>
Update Individual reflection on Project 2 - Nana Kofi Djan.docx
</commit_message>
<xml_diff>
--- a/Individual reflection on Project 2 - Nana Kofi Djan.docx
+++ b/Individual reflection on Project 2 - Nana Kofi Djan.docx
@@ -64,6 +64,66 @@
           <w:lang w:val="en-US"/>
         </w:rPr>
         <w:t xml:space="preserve"> in each of the CSV files provided. However, we decided to scrap these three classes because we realized during the implementation of our main.cpp file, the link between our class files posed as problematic, we had to go back to the drawing board and rethink our whole approach to creating the program.</w:t>
+      </w:r>
+      <w:r>
+        <w:rPr>
+          <w:rFonts w:ascii="Times New Roman" w:hAnsi="Times New Roman" w:cs="Times New Roman"/>
+          <w:lang w:val="en-US"/>
+        </w:rPr>
+        <w:t xml:space="preserve"> We had to put into consideration the difference in</w:t>
+      </w:r>
+      <w:r>
+        <w:rPr>
+          <w:rFonts w:ascii="Times New Roman" w:hAnsi="Times New Roman" w:cs="Times New Roman"/>
+          <w:lang w:val="en-US"/>
+        </w:rPr>
+        <w:t xml:space="preserve"> data</w:t>
+      </w:r>
+      <w:r>
+        <w:rPr>
+          <w:rFonts w:ascii="Times New Roman" w:hAnsi="Times New Roman" w:cs="Times New Roman"/>
+          <w:lang w:val="en-US"/>
+        </w:rPr>
+        <w:t xml:space="preserve"> structures</w:t>
+      </w:r>
+      <w:r>
+        <w:rPr>
+          <w:rFonts w:ascii="Times New Roman" w:hAnsi="Times New Roman" w:cs="Times New Roman"/>
+          <w:lang w:val="en-US"/>
+        </w:rPr>
+        <w:t xml:space="preserve"> when reimplementing the code.</w:t>
+      </w:r>
+    </w:p>
+    <w:p>
+      <w:pPr>
+        <w:spacing w:line="480" w:lineRule="auto"/>
+        <w:rPr>
+          <w:rFonts w:ascii="Times New Roman" w:hAnsi="Times New Roman" w:cs="Times New Roman"/>
+          <w:lang w:val="en-US"/>
+        </w:rPr>
+      </w:pPr>
+      <w:r>
+        <w:rPr>
+          <w:rFonts w:ascii="Times New Roman" w:hAnsi="Times New Roman" w:cs="Times New Roman"/>
+          <w:lang w:val="en-US"/>
+        </w:rPr>
+        <w:t>We realized the most effective want to store the data was to use vectors and a HashMap. The HashMap was implemented inside the route.cpp file where we were able to read the csv files provided and extract the appropriate columns.</w:t>
+      </w:r>
+    </w:p>
+    <w:p>
+      <w:pPr>
+        <w:spacing w:line="480" w:lineRule="auto"/>
+        <w:rPr>
+          <w:rFonts w:ascii="Times New Roman" w:hAnsi="Times New Roman" w:cs="Times New Roman"/>
+          <w:lang w:val="en-US"/>
+        </w:rPr>
+      </w:pPr>
+      <w:r>
+        <w:rPr>
+          <w:rFonts w:ascii="Times New Roman" w:hAnsi="Times New Roman" w:cs="Times New Roman"/>
+          <w:lang w:val="en-US"/>
+        </w:rPr>
+        <w:t>In conclusion, our program ended with taking an input file called test.txt as a parameter and it would provide the relevant information of the start and destination location in the test file. The relevant information will then be written to an output file which has the names of the start and end locations, which was also a text file.</w:t>
       </w:r>
     </w:p>
     <w:sectPr>

</xml_diff>